<commit_message>
changes to the resume
</commit_message>
<xml_diff>
--- a/sai_anjana_resume.docx
+++ b/sai_anjana_resume.docx
@@ -122,6 +122,57 @@
         <w:rPr>
           <w:rFonts w:ascii="Cambria" w:hAnsi="Cambria" w:cs="Times New Roman"/>
           <w:b/>
+          <w:sz w:val="24"/>
+          <w:szCs w:val="24"/>
+          <w:u w:val="single"/>
+        </w:rPr>
+      </w:pPr>
+      <w:r>
+        <w:rPr>
+          <w:rFonts w:ascii="Cambria" w:hAnsi="Cambria" w:cs="Times New Roman"/>
+          <w:b/>
+          <w:szCs w:val="40"/>
+        </w:rPr>
+        <w:t>Email</w:t>
+      </w:r>
+      <w:r>
+        <w:rPr>
+          <w:rFonts w:ascii="Cambria" w:hAnsi="Cambria" w:cs="Times New Roman"/>
+          <w:b/>
+          <w:sz w:val="18"/>
+          <w:szCs w:val="40"/>
+        </w:rPr>
+        <w:t>:</w:t>
+      </w:r>
+      <w:r>
+        <w:rPr>
+          <w:rFonts w:ascii="Cambria" w:hAnsi="Cambria" w:cs="Times New Roman"/>
+          <w:b/>
+          <w:szCs w:val="40"/>
+        </w:rPr>
+        <w:t xml:space="preserve"> </w:t>
+      </w:r>
+      <w:hyperlink r:id="rId6" w:history="1">
+        <w:r>
+          <w:rPr>
+            <w:rStyle w:val="Hyperlink"/>
+            <w:rFonts w:ascii="Cambria" w:hAnsi="Cambria" w:cs="Times New Roman"/>
+            <w:b/>
+            <w:sz w:val="24"/>
+            <w:szCs w:val="24"/>
+          </w:rPr>
+          <w:t>saianjana009@gmail.com</w:t>
+        </w:r>
+      </w:hyperlink>
+    </w:p>
+    <w:p>
+      <w:pPr>
+        <w:spacing w:before="30"/>
+        <w:ind w:right="720"/>
+        <w:jc w:val="both"/>
+        <w:rPr>
+          <w:rFonts w:ascii="Cambria" w:hAnsi="Cambria" w:cs="Times New Roman"/>
+          <w:b/>
           <w:sz w:val="26"/>
           <w:szCs w:val="40"/>
         </w:rPr>
@@ -130,36 +181,64 @@
         <w:rPr>
           <w:rFonts w:ascii="Cambria" w:hAnsi="Cambria" w:cs="Times New Roman"/>
           <w:b/>
-          <w:szCs w:val="40"/>
-        </w:rPr>
-        <w:t>Email</w:t>
-      </w:r>
-      <w:r>
-        <w:rPr>
-          <w:rFonts w:ascii="Cambria" w:hAnsi="Cambria" w:cs="Times New Roman"/>
-          <w:b/>
-          <w:sz w:val="18"/>
-          <w:szCs w:val="40"/>
-        </w:rPr>
-        <w:t>:</w:t>
-      </w:r>
-      <w:r>
-        <w:rPr>
-          <w:rFonts w:ascii="Cambria" w:hAnsi="Cambria" w:cs="Times New Roman"/>
-          <w:b/>
-          <w:szCs w:val="40"/>
-        </w:rPr>
-        <w:t xml:space="preserve"> </w:t>
-      </w:r>
-      <w:r>
-        <w:rPr>
-          <w:rFonts w:ascii="Cambria" w:hAnsi="Cambria" w:cs="Times New Roman"/>
-          <w:b/>
-          <w:sz w:val="24"/>
-          <w:szCs w:val="24"/>
-          <w:u w:val="single"/>
-        </w:rPr>
-        <w:t>saianjana009@gmail.com</w:t>
+          <w:sz w:val="24"/>
+          <w:szCs w:val="24"/>
+        </w:rPr>
+        <w:t xml:space="preserve">Website : </w:t>
+      </w:r>
+      <w:r>
+        <w:rPr>
+          <w:rFonts w:ascii="Cambria" w:hAnsi="Cambria" w:cs="Times New Roman"/>
+          <w:b/>
+          <w:sz w:val="24"/>
+          <w:szCs w:val="24"/>
+        </w:rPr>
+        <w:fldChar w:fldCharType="begin"/>
+      </w:r>
+      <w:r>
+        <w:rPr>
+          <w:rFonts w:ascii="Cambria" w:hAnsi="Cambria" w:cs="Times New Roman"/>
+          <w:b/>
+          <w:sz w:val="24"/>
+          <w:szCs w:val="24"/>
+        </w:rPr>
+        <w:instrText xml:space="preserve"> HYPERLINK "https://www.saianjana.com/" </w:instrText>
+      </w:r>
+      <w:r>
+        <w:rPr>
+          <w:rFonts w:ascii="Cambria" w:hAnsi="Cambria" w:cs="Times New Roman"/>
+          <w:b/>
+          <w:sz w:val="24"/>
+          <w:szCs w:val="24"/>
+        </w:rPr>
+      </w:r>
+      <w:r>
+        <w:rPr>
+          <w:rFonts w:ascii="Cambria" w:hAnsi="Cambria" w:cs="Times New Roman"/>
+          <w:b/>
+          <w:sz w:val="24"/>
+          <w:szCs w:val="24"/>
+        </w:rPr>
+        <w:fldChar w:fldCharType="separate"/>
+      </w:r>
+      <w:r>
+        <w:rPr>
+          <w:rStyle w:val="Hyperlink"/>
+          <w:rFonts w:ascii="Cambria" w:hAnsi="Cambria" w:cs="Times New Roman"/>
+          <w:b/>
+          <w:sz w:val="24"/>
+          <w:szCs w:val="24"/>
+        </w:rPr>
+        <w:t>www.saianjana.com</w:t>
+      </w:r>
+      <w:r>
+        <w:rPr>
+          <w:rFonts w:ascii="Cambria" w:hAnsi="Cambria" w:cs="Times New Roman"/>
+          <w:b/>
+          <w:sz w:val="24"/>
+          <w:szCs w:val="24"/>
+        </w:rPr>
+        <w:fldChar w:fldCharType="end"/>
       </w:r>
     </w:p>
     <w:p>
@@ -1998,6 +2077,7 @@
           <w:rFonts w:ascii="Cambria" w:hAnsi="Cambria" w:cs="Arial"/>
           <w:shd w:val="clear" w:color="auto" w:fill="FFFFFF"/>
         </w:rPr>
+        <w:lastRenderedPageBreak/>
         <w:t xml:space="preserve">Defined </w:t>
       </w:r>
       <w:r>
@@ -2113,7 +2193,6 @@
           <w:rFonts w:ascii="Cambria" w:hAnsi="Cambria" w:cs="Arial"/>
           <w:shd w:val="clear" w:color="auto" w:fill="FFFFFF"/>
         </w:rPr>
-        <w:lastRenderedPageBreak/>
         <w:t xml:space="preserve">Have migrated multiple applications which were hosted on the </w:t>
       </w:r>
       <w:r>
@@ -4417,6 +4496,7 @@
         <w:rPr>
           <w:rFonts w:ascii="Cambria" w:hAnsi="Cambria" w:cs="Times New Roman"/>
         </w:rPr>
+        <w:lastRenderedPageBreak/>
         <w:t>Automated the entire build and deployment process</w:t>
       </w:r>
       <w:r>
@@ -4469,7 +4549,6 @@
         <w:rPr>
           <w:rFonts w:ascii="Cambria" w:hAnsi="Cambria" w:cs="Times New Roman"/>
         </w:rPr>
-        <w:lastRenderedPageBreak/>
         <w:t xml:space="preserve">Created a </w:t>
       </w:r>
       <w:r>
@@ -6112,6 +6191,7 @@
           <w:shd w:val="clear" w:color="auto" w:fill="FFFFFF"/>
           <w:lang w:bidi="ar-SA"/>
         </w:rPr>
+        <w:lastRenderedPageBreak/>
         <w:t>Deployed and configured Chef Server including bootstrapping of chef client nodes for provisioning.</w:t>
       </w:r>
     </w:p>
@@ -6172,7 +6252,6 @@
           <w:shd w:val="clear" w:color="auto" w:fill="FFFFFF"/>
           <w:lang w:bidi="ar-SA"/>
         </w:rPr>
-        <w:lastRenderedPageBreak/>
         <w:t>Experienced in keeping up and looking at log archives using </w:t>
       </w:r>
       <w:r>
@@ -7592,6 +7671,7 @@
         <w:rPr>
           <w:rFonts w:ascii="Cambria" w:eastAsia="Arial Unicode MS" w:hAnsi="Cambria" w:cs="Times New Roman"/>
         </w:rPr>
+        <w:lastRenderedPageBreak/>
         <w:t>patches and</w:t>
       </w:r>
       <w:r>
@@ -7642,15 +7722,7 @@
           <w:rFonts w:ascii="Cambria" w:eastAsia="Arial Unicode MS" w:hAnsi="Cambria" w:cs="Times New Roman"/>
           <w:b/>
         </w:rPr>
-        <w:t xml:space="preserve">Red Hat Linux Servers Ubuntu Trust, </w:t>
-      </w:r>
-      <w:r>
-        <w:rPr>
-          <w:rFonts w:ascii="Cambria" w:eastAsia="Arial Unicode MS" w:hAnsi="Cambria" w:cs="Times New Roman"/>
-          <w:b/>
-        </w:rPr>
-        <w:lastRenderedPageBreak/>
-        <w:t xml:space="preserve">CentOS, Fedora, Linux </w:t>
+        <w:t xml:space="preserve">Red Hat Linux Servers Ubuntu Trust, CentOS, Fedora, Linux </w:t>
       </w:r>
       <w:r>
         <w:rPr>
@@ -10424,6 +10496,18 @@
     <w:basedOn w:val="DefaultParagraphFont"/>
     <w:rsid w:val="006F550F"/>
   </w:style>
+  <w:style w:type="character" w:styleId="UnresolvedMention">
+    <w:name w:val="Unresolved Mention"/>
+    <w:basedOn w:val="DefaultParagraphFont"/>
+    <w:uiPriority w:val="99"/>
+    <w:semiHidden/>
+    <w:unhideWhenUsed/>
+    <w:rsid w:val="0086795A"/>
+    <w:rPr>
+      <w:color w:val="605E5C"/>
+      <w:shd w:val="clear" w:color="auto" w:fill="E1DFDD"/>
+    </w:rPr>
+  </w:style>
 </w:styles>
 </file>
 

</xml_diff>